<commit_message>
feat(docs): update plan de test
</commit_message>
<xml_diff>
--- a/docs/Plan de test GSBMecenat.docx
+++ b/docs/Plan de test GSBMecenat.docx
@@ -71,7 +71,7 @@
           <w:p>
             <w:pPr>
               <w:widowControl w:val="0"/>
-              <w:jc w:val="center"/>
+              <w:jc w:val="left"/>
               <w:rPr>
                 <w:sz w:val="20"/>
                 <w:szCs w:val="20"/>
@@ -2349,6 +2349,7 @@
         </w:trPr>
         <w:tc>
           <w:tcPr>
+            <w:vMerge w:val="restart"/>
             <w:tcBorders>
               <w:top w:color="cccccc" w:space="0" w:sz="8" w:val="single"/>
               <w:left w:color="000000" w:space="0" w:sz="8" w:val="single"/>
@@ -2385,6 +2386,7 @@
         </w:tc>
         <w:tc>
           <w:tcPr>
+            <w:vMerge w:val="restart"/>
             <w:tcBorders>
               <w:top w:color="cccccc" w:space="0" w:sz="8" w:val="single"/>
               <w:left w:color="cccccc" w:space="0" w:sz="8" w:val="single"/>
@@ -2567,7 +2569,7 @@
         </w:trPr>
         <w:tc>
           <w:tcPr>
-            <w:vMerge w:val="restart"/>
+            <w:vMerge w:val="continue"/>
             <w:tcBorders>
               <w:top w:color="cccccc" w:space="0" w:sz="8" w:val="single"/>
               <w:left w:color="000000" w:space="0" w:sz="8" w:val="single"/>
@@ -2586,55 +2588,53 @@
           <w:p>
             <w:pPr>
               <w:widowControl w:val="0"/>
-              <w:jc w:val="center"/>
-              <w:rPr>
-                <w:sz w:val="20"/>
-                <w:szCs w:val="20"/>
-              </w:rPr>
-            </w:pPr>
-            <w:r>
-              <w:rPr>
-                <w:sz w:val="20"/>
-                <w:szCs w:val="20"/>
-                <w:rtl w:val="0"/>
-              </w:rPr>
-              <w:t xml:space="preserve">4</w:t>
-            </w:r>
-          </w:p>
-        </w:tc>
-        <w:tc>
-          <w:tcPr>
-            <w:vMerge w:val="restart"/>
-            <w:tcBorders>
-              <w:top w:color="cccccc" w:space="0" w:sz="8" w:val="single"/>
-              <w:left w:color="cccccc" w:space="0" w:sz="8" w:val="single"/>
-              <w:bottom w:color="000000" w:space="0" w:sz="15" w:val="single"/>
-              <w:right w:color="000000" w:space="0" w:sz="8" w:val="single"/>
-            </w:tcBorders>
-            <w:shd w:fill="auto" w:val="clear"/>
-            <w:tcMar>
-              <w:top w:w="40.0" w:type="dxa"/>
-              <w:left w:w="40.0" w:type="dxa"/>
-              <w:bottom w:w="40.0" w:type="dxa"/>
-              <w:right w:w="40.0" w:type="dxa"/>
-            </w:tcMar>
-            <w:vAlign w:val="center"/>
-          </w:tcPr>
-          <w:p>
-            <w:pPr>
-              <w:widowControl w:val="0"/>
-              <w:rPr>
-                <w:sz w:val="20"/>
-                <w:szCs w:val="20"/>
-              </w:rPr>
-            </w:pPr>
-            <w:r>
-              <w:rPr>
-                <w:sz w:val="20"/>
-                <w:szCs w:val="20"/>
-                <w:rtl w:val="0"/>
-              </w:rPr>
-              <w:t xml:space="preserve">Ajout utilisateur</w:t>
+              <w:spacing w:after="0" w:before="0" w:line="240" w:lineRule="auto"/>
+              <w:ind w:left="0" w:firstLine="0"/>
+              <w:jc w:val="left"/>
+              <w:rPr>
+                <w:sz w:val="20"/>
+                <w:szCs w:val="20"/>
+              </w:rPr>
+            </w:pPr>
+            <w:r>
+              <w:rPr>
+                <w:rtl w:val="0"/>
+              </w:rPr>
+            </w:r>
+          </w:p>
+        </w:tc>
+        <w:tc>
+          <w:tcPr>
+            <w:vMerge w:val="continue"/>
+            <w:tcBorders>
+              <w:top w:color="cccccc" w:space="0" w:sz="8" w:val="single"/>
+              <w:left w:color="cccccc" w:space="0" w:sz="8" w:val="single"/>
+              <w:bottom w:color="000000" w:space="0" w:sz="15" w:val="single"/>
+              <w:right w:color="000000" w:space="0" w:sz="8" w:val="single"/>
+            </w:tcBorders>
+            <w:shd w:fill="auto" w:val="clear"/>
+            <w:tcMar>
+              <w:top w:w="40.0" w:type="dxa"/>
+              <w:left w:w="40.0" w:type="dxa"/>
+              <w:bottom w:w="40.0" w:type="dxa"/>
+              <w:right w:w="40.0" w:type="dxa"/>
+            </w:tcMar>
+            <w:vAlign w:val="center"/>
+          </w:tcPr>
+          <w:p>
+            <w:pPr>
+              <w:widowControl w:val="0"/>
+              <w:spacing w:after="0" w:before="0" w:line="240" w:lineRule="auto"/>
+              <w:ind w:left="0" w:firstLine="0"/>
+              <w:rPr>
+                <w:sz w:val="20"/>
+                <w:szCs w:val="20"/>
+              </w:rPr>
+            </w:pPr>
+            <w:r>
+              <w:rPr>
+                <w:rtl w:val="0"/>
+              </w:rPr>
             </w:r>
           </w:p>
         </w:tc>

</xml_diff>